<commit_message>
Logo und Verantwortlichkeiten hinzugefügt
</commit_message>
<xml_diff>
--- a/Dokumentationskonzept.docx
+++ b/Dokumentationskonzept.docx
@@ -21,13 +21,13 @@
           <w:lang w:eastAsia="de-DE"/>
         </w:rPr>
         <w:drawing>
-          <wp:anchor distT="0" distB="0" distL="114300" distR="114300" simplePos="0" relativeHeight="251660288" behindDoc="1" locked="0" layoutInCell="1" allowOverlap="1" wp14:anchorId="1D19EFD4" wp14:editId="76C77221">
+          <wp:anchor distT="0" distB="0" distL="114300" distR="114300" simplePos="0" relativeHeight="251660288" behindDoc="1" locked="0" layoutInCell="1" allowOverlap="1" wp14:anchorId="1D19EFD4" wp14:editId="288D9B8C">
             <wp:simplePos x="0" y="0"/>
             <wp:positionH relativeFrom="column">
-              <wp:posOffset>4685665</wp:posOffset>
+              <wp:posOffset>4411345</wp:posOffset>
             </wp:positionH>
             <wp:positionV relativeFrom="paragraph">
-              <wp:posOffset>-633095</wp:posOffset>
+              <wp:posOffset>-450215</wp:posOffset>
             </wp:positionV>
             <wp:extent cx="1714500" cy="853440"/>
             <wp:effectExtent l="0" t="0" r="0" b="3810"/>
@@ -186,7 +186,17 @@
           <w:bCs/>
           <w:sz w:val="28"/>
         </w:rPr>
-        <w:t>Vereinbarung für die Qualitätssicherung sowie für die interne und externe Dokumentation</w:t>
+        <w:t>Vereinbarung für die Qualitätssicherung sowie für die interne un</w:t>
+      </w:r>
+      <w:bookmarkStart w:id="0" w:name="_GoBack"/>
+      <w:bookmarkEnd w:id="0"/>
+      <w:r>
+        <w:rPr>
+          <w:b/>
+          <w:bCs/>
+          <w:sz w:val="28"/>
+        </w:rPr>
+        <w:t>d externe Dokumentation</w:t>
       </w:r>
     </w:p>
     <w:p>
@@ -212,78 +222,63 @@
           <w:sz w:val="28"/>
         </w:rPr>
       </w:pPr>
-    </w:p>
-    <w:p>
-      <w:pPr>
-        <w:spacing w:after="120"/>
-        <w:ind w:left="283"/>
-        <w:jc w:val="center"/>
+      <w:r>
         <w:rPr>
           <w:b/>
           <w:bCs/>
+          <w:noProof/>
           <w:sz w:val="28"/>
-        </w:rPr>
-      </w:pPr>
-    </w:p>
-    <w:p>
-      <w:pPr>
-        <w:spacing w:after="120"/>
-        <w:ind w:left="283"/>
-        <w:jc w:val="center"/>
-        <w:rPr>
-          <w:b/>
-          <w:bCs/>
-          <w:sz w:val="28"/>
-        </w:rPr>
-      </w:pPr>
-    </w:p>
-    <w:p>
-      <w:pPr>
-        <w:spacing w:after="120"/>
-        <w:ind w:left="283"/>
-        <w:jc w:val="center"/>
-        <w:rPr>
-          <w:b/>
-          <w:bCs/>
-          <w:sz w:val="28"/>
-        </w:rPr>
-      </w:pPr>
-    </w:p>
-    <w:p>
-      <w:pPr>
-        <w:spacing w:after="120"/>
-        <w:ind w:left="283"/>
-        <w:jc w:val="center"/>
-        <w:rPr>
-          <w:b/>
-          <w:bCs/>
-          <w:sz w:val="28"/>
-        </w:rPr>
-      </w:pPr>
-    </w:p>
-    <w:p>
-      <w:pPr>
-        <w:spacing w:after="120"/>
-        <w:ind w:left="283"/>
-        <w:jc w:val="center"/>
-        <w:rPr>
-          <w:b/>
-          <w:bCs/>
-          <w:sz w:val="28"/>
-        </w:rPr>
-      </w:pPr>
-    </w:p>
-    <w:p>
-      <w:pPr>
-        <w:spacing w:after="120"/>
-        <w:ind w:left="283"/>
-        <w:jc w:val="center"/>
-        <w:rPr>
-          <w:b/>
-          <w:bCs/>
-          <w:sz w:val="28"/>
-        </w:rPr>
-      </w:pPr>
+          <w:lang w:eastAsia="de-DE"/>
+        </w:rPr>
+        <w:drawing>
+          <wp:inline distT="0" distB="0" distL="0" distR="0" wp14:anchorId="7988C9B0" wp14:editId="0FAE67FE">
+            <wp:extent cx="2621280" cy="2621280"/>
+            <wp:effectExtent l="0" t="0" r="0" b="0"/>
+            <wp:docPr id="4" name="Grafik 4" descr="D:\syncplicity\z003hkep\Documents\DHBW\4. Semester\Software Engineering\EdgeLogo.png"/>
+            <wp:cNvGraphicFramePr>
+              <a:graphicFrameLocks xmlns:a="http://schemas.openxmlformats.org/drawingml/2006/main" noChangeAspect="1"/>
+            </wp:cNvGraphicFramePr>
+            <a:graphic xmlns:a="http://schemas.openxmlformats.org/drawingml/2006/main">
+              <a:graphicData uri="http://schemas.openxmlformats.org/drawingml/2006/picture">
+                <pic:pic xmlns:pic="http://schemas.openxmlformats.org/drawingml/2006/picture">
+                  <pic:nvPicPr>
+                    <pic:cNvPr id="0" name="Picture 1" descr="D:\syncplicity\z003hkep\Documents\DHBW\4. Semester\Software Engineering\EdgeLogo.png"/>
+                    <pic:cNvPicPr>
+                      <a:picLocks noChangeAspect="1" noChangeArrowheads="1"/>
+                    </pic:cNvPicPr>
+                  </pic:nvPicPr>
+                  <pic:blipFill>
+                    <a:blip r:embed="rId10" cstate="print">
+                      <a:extLst>
+                        <a:ext uri="{28A0092B-C50C-407E-A947-70E740481C1C}">
+                          <a14:useLocalDpi xmlns:a14="http://schemas.microsoft.com/office/drawing/2010/main" val="0"/>
+                        </a:ext>
+                      </a:extLst>
+                    </a:blip>
+                    <a:srcRect/>
+                    <a:stretch>
+                      <a:fillRect/>
+                    </a:stretch>
+                  </pic:blipFill>
+                  <pic:spPr bwMode="auto">
+                    <a:xfrm>
+                      <a:off x="0" y="0"/>
+                      <a:ext cx="2621280" cy="2621280"/>
+                    </a:xfrm>
+                    <a:prstGeom prst="rect">
+                      <a:avLst/>
+                    </a:prstGeom>
+                    <a:noFill/>
+                    <a:ln>
+                      <a:noFill/>
+                    </a:ln>
+                  </pic:spPr>
+                </pic:pic>
+              </a:graphicData>
+            </a:graphic>
+          </wp:inline>
+        </w:drawing>
+      </w:r>
     </w:p>
     <w:p>
       <w:pPr>
@@ -535,7 +530,28 @@
                 <w:b/>
                 <w:bCs/>
               </w:rPr>
-              <w:t>23.03.17</w:t>
+              <w:t>10</w:t>
+            </w:r>
+            <w:r>
+              <w:rPr>
+                <w:b/>
+                <w:bCs/>
+              </w:rPr>
+              <w:t>.0</w:t>
+            </w:r>
+            <w:r>
+              <w:rPr>
+                <w:b/>
+                <w:bCs/>
+              </w:rPr>
+              <w:t>4</w:t>
+            </w:r>
+            <w:r>
+              <w:rPr>
+                <w:b/>
+                <w:bCs/>
+              </w:rPr>
+              <w:t>.17</w:t>
             </w:r>
           </w:p>
         </w:tc>
@@ -550,8 +566,8 @@
           <w:sz w:val="28"/>
         </w:rPr>
         <w:sectPr>
-          <w:headerReference w:type="default" r:id="rId10"/>
-          <w:footerReference w:type="default" r:id="rId11"/>
+          <w:headerReference w:type="default" r:id="rId11"/>
+          <w:footerReference w:type="default" r:id="rId12"/>
           <w:pgSz w:w="11906" w:h="16838"/>
           <w:pgMar w:top="1417" w:right="1417" w:bottom="1134" w:left="1417" w:header="708" w:footer="708" w:gutter="0"/>
           <w:cols w:space="708"/>
@@ -775,6 +791,51 @@
           </w:p>
         </w:tc>
       </w:tr>
+      <w:tr>
+        <w:trPr>
+          <w:jc w:val="center"/>
+        </w:trPr>
+        <w:tc>
+          <w:tcPr>
+            <w:tcW w:w="2303" w:type="dxa"/>
+          </w:tcPr>
+          <w:p>
+            <w:r>
+              <w:t>1.02</w:t>
+            </w:r>
+          </w:p>
+        </w:tc>
+        <w:tc>
+          <w:tcPr>
+            <w:tcW w:w="2303" w:type="dxa"/>
+          </w:tcPr>
+          <w:p>
+            <w:r>
+              <w:t>10.04.17</w:t>
+            </w:r>
+          </w:p>
+        </w:tc>
+        <w:tc>
+          <w:tcPr>
+            <w:tcW w:w="2303" w:type="dxa"/>
+          </w:tcPr>
+          <w:p>
+            <w:r>
+              <w:t>Tessa Haschtschek</w:t>
+            </w:r>
+          </w:p>
+        </w:tc>
+        <w:tc>
+          <w:tcPr>
+            <w:tcW w:w="2303" w:type="dxa"/>
+          </w:tcPr>
+          <w:p>
+            <w:r>
+              <w:t>Logo und Verantwortlichkeiten</w:t>
+            </w:r>
+          </w:p>
+        </w:tc>
+      </w:tr>
     </w:tbl>
     <w:p>
       <w:pPr>
@@ -1174,6 +1235,12 @@
         </w:rPr>
         <w:t xml:space="preserve"> überprüft werden und so dessen Qualität gesichert werden. </w:t>
       </w:r>
+      <w:r>
+        <w:rPr>
+          <w:sz w:val="22"/>
+        </w:rPr>
+        <w:t xml:space="preserve">Dies ist einmal durch die Entwickler während des Entwickelns selbst sicherzustellen, abschließend aber auch von dem Verantwortlichen für die Qualitätssicherung bestätigt werden. </w:t>
+      </w:r>
     </w:p>
     <w:p>
       <w:pPr>
@@ -1352,6 +1419,49 @@
     </w:p>
     <w:p>
       <w:pPr>
+        <w:spacing w:after="120" w:line="360" w:lineRule="exact"/>
+        <w:ind w:left="284"/>
+        <w:rPr>
+          <w:sz w:val="22"/>
+        </w:rPr>
+      </w:pPr>
+      <w:r>
+        <w:rPr>
+          <w:sz w:val="22"/>
+        </w:rPr>
+        <w:t xml:space="preserve">Auch hier soll der Code schon während des Entwickelns bestmöglich den </w:t>
+      </w:r>
+      <w:proofErr w:type="spellStart"/>
+      <w:r>
+        <w:rPr>
+          <w:sz w:val="22"/>
+        </w:rPr>
+        <w:t>Coding</w:t>
+      </w:r>
+      <w:proofErr w:type="spellEnd"/>
+      <w:r>
+        <w:rPr>
+          <w:sz w:val="22"/>
+        </w:rPr>
+        <w:t xml:space="preserve"> </w:t>
+      </w:r>
+      <w:proofErr w:type="spellStart"/>
+      <w:r>
+        <w:rPr>
+          <w:sz w:val="22"/>
+        </w:rPr>
+        <w:t>Conventions</w:t>
+      </w:r>
+      <w:proofErr w:type="spellEnd"/>
+      <w:r>
+        <w:rPr>
+          <w:sz w:val="22"/>
+        </w:rPr>
+        <w:t xml:space="preserve"> entsprechend und abschließend vom Verantwortlichen für Qualitätssicherung überprüft werden.</w:t>
+      </w:r>
+    </w:p>
+    <w:p>
+      <w:pPr>
         <w:rPr>
           <w:sz w:val="22"/>
         </w:rPr>
@@ -1377,7 +1487,6 @@
           <w:b/>
           <w:sz w:val="22"/>
         </w:rPr>
-        <w:lastRenderedPageBreak/>
         <w:t>1.3 CSS</w:t>
       </w:r>
     </w:p>
@@ -1462,6 +1571,49 @@
           <w:sz w:val="22"/>
         </w:rPr>
         <w:t xml:space="preserve">Diese schlagen vor, dass Regeln mit weniger als drei Definitionen in eine Zeile geschrieben werden können und alles darüber hinaus auf mehrere Zeilen verteilt werden soll, wobei pro Zeile allerdings nur eine Definition stehen darf. Die öffnende Klammer eines Selektors soll in der gleichen Zeile wie dieser stehen, allerdings mit einem Leerzeichen davor. Eine Definition soll um zwei Leerzeichen eingerückt werden, nach einem Doppelpunkt soll nur ein Leerzeichen folgen. Jede Definition soll mit einem Semikolon abgeschlossen werden. Anführungszeichen sollen nur verwendet werden, wenn der Wert Leerzeichen enthält, ansonsten nicht. Die schließende Klammer eines Selektors soll in einer neuen Zeile ohne Einrückung stehen. </w:t>
+      </w:r>
+    </w:p>
+    <w:p>
+      <w:pPr>
+        <w:spacing w:after="120" w:line="360" w:lineRule="exact"/>
+        <w:ind w:left="284"/>
+        <w:rPr>
+          <w:sz w:val="22"/>
+        </w:rPr>
+      </w:pPr>
+      <w:r>
+        <w:rPr>
+          <w:sz w:val="22"/>
+        </w:rPr>
+        <w:t xml:space="preserve">Für die Überprüfung und Verantwortlichkeiten gelten die gleichen Regeln wie bei den Java und HTML </w:t>
+      </w:r>
+      <w:proofErr w:type="spellStart"/>
+      <w:r>
+        <w:rPr>
+          <w:sz w:val="22"/>
+        </w:rPr>
+        <w:t>Coding</w:t>
+      </w:r>
+      <w:proofErr w:type="spellEnd"/>
+      <w:r>
+        <w:rPr>
+          <w:sz w:val="22"/>
+        </w:rPr>
+        <w:t xml:space="preserve"> </w:t>
+      </w:r>
+      <w:proofErr w:type="spellStart"/>
+      <w:r>
+        <w:rPr>
+          <w:sz w:val="22"/>
+        </w:rPr>
+        <w:t>Conventions</w:t>
+      </w:r>
+      <w:proofErr w:type="spellEnd"/>
+      <w:r>
+        <w:rPr>
+          <w:sz w:val="22"/>
+        </w:rPr>
+        <w:t>.</w:t>
       </w:r>
     </w:p>
     <w:p>
@@ -1664,15 +1816,6 @@
         </w:rPr>
         <w:br w:type="page"/>
       </w:r>
-    </w:p>
-    <w:p>
-      <w:pPr>
-        <w:spacing w:after="120" w:line="360" w:lineRule="exact"/>
-        <w:ind w:left="284"/>
-        <w:rPr>
-          <w:sz w:val="22"/>
-        </w:rPr>
-      </w:pPr>
     </w:p>
     <w:p>
       <w:pPr>
@@ -1772,7 +1915,7 @@
                     </pic:cNvPicPr>
                   </pic:nvPicPr>
                   <pic:blipFill>
-                    <a:blip r:embed="rId12">
+                    <a:blip r:embed="rId13">
                       <a:extLst>
                         <a:ext uri="{28A0092B-C50C-407E-A947-70E740481C1C}">
                           <a14:useLocalDpi xmlns:a14="http://schemas.microsoft.com/office/drawing/2010/main" val="0"/>
@@ -1843,15 +1986,7 @@
         <w:rPr>
           <w:sz w:val="22"/>
         </w:rPr>
-        <w:t>Die Aufgaben können weitreichend konfiguriert und den eige</w:t>
-      </w:r>
-      <w:bookmarkStart w:id="0" w:name="_GoBack"/>
-      <w:bookmarkEnd w:id="0"/>
-      <w:r>
-        <w:rPr>
-          <w:sz w:val="22"/>
-        </w:rPr>
-        <w:t xml:space="preserve">nen Präferenzen angepasst werden, um den passenden Sachverhalt darzustellen.  </w:t>
+        <w:t xml:space="preserve">Die Aufgaben können weitreichend konfiguriert und den eigenen Präferenzen angepasst werden, um den passenden Sachverhalt darzustellen.  </w:t>
       </w:r>
       <w:r>
         <w:rPr>
@@ -2085,7 +2220,6 @@
           <w:b/>
           <w:szCs w:val="26"/>
         </w:rPr>
-        <w:lastRenderedPageBreak/>
         <w:t xml:space="preserve"> </w:t>
       </w:r>
       <w:proofErr w:type="spellStart"/>
@@ -2228,7 +2362,7 @@
                     </pic:cNvPicPr>
                   </pic:nvPicPr>
                   <pic:blipFill>
-                    <a:blip r:embed="rId13" cstate="print">
+                    <a:blip r:embed="rId14" cstate="print">
                       <a:extLst>
                         <a:ext uri="{28A0092B-C50C-407E-A947-70E740481C1C}">
                           <a14:useLocalDpi xmlns:a14="http://schemas.microsoft.com/office/drawing/2010/main" val="0"/>
@@ -2326,8 +2460,8 @@
       </w:pPr>
     </w:p>
     <w:sectPr>
-      <w:headerReference w:type="default" r:id="rId14"/>
-      <w:footerReference w:type="default" r:id="rId15"/>
+      <w:headerReference w:type="default" r:id="rId15"/>
+      <w:footerReference w:type="default" r:id="rId16"/>
       <w:pgSz w:w="11906" w:h="16838"/>
       <w:pgMar w:top="1417" w:right="1417" w:bottom="1134" w:left="1417" w:header="708" w:footer="708" w:gutter="0"/>
       <w:cols w:space="708"/>
@@ -3869,7 +4003,7 @@
 </file>
 
 <file path=customXml/itemProps1.xml><?xml version="1.0" encoding="utf-8"?>
-<ds:datastoreItem xmlns:ds="http://schemas.openxmlformats.org/officeDocument/2006/customXml" ds:itemID="{41651E4E-C4DE-4525-B770-27B742F340AE}">
+<ds:datastoreItem xmlns:ds="http://schemas.openxmlformats.org/officeDocument/2006/customXml" ds:itemID="{51DB5259-679F-4CBD-B613-E676F83E3C57}">
   <ds:schemaRefs>
     <ds:schemaRef ds:uri="http://schemas.openxmlformats.org/officeDocument/2006/bibliography"/>
   </ds:schemaRefs>

</xml_diff>